<commit_message>
added project of text mining
</commit_message>
<xml_diff>
--- a/First Semester/Statistical Computing with R/Assignments/Assignment 4.docx
+++ b/First Semester/Statistical Computing with R/Assignments/Assignment 4.docx
@@ -366,25 +366,7 @@
           <w:szCs w:val="36"/>
           <w:lang w:val="en-US"/>
         </w:rPr>
-        <w:t xml:space="preserve">To load the </w:t>
-      </w:r>
-      <w:proofErr w:type="gramStart"/>
-      <w:r>
-        <w:rPr>
-          <w:sz w:val="36"/>
-          <w:szCs w:val="36"/>
-          <w:lang w:val="en-US"/>
-        </w:rPr>
-        <w:t>package</w:t>
-      </w:r>
-      <w:proofErr w:type="gramEnd"/>
-      <w:r>
-        <w:rPr>
-          <w:sz w:val="36"/>
-          <w:szCs w:val="36"/>
-          <w:lang w:val="en-US"/>
-        </w:rPr>
-        <w:t xml:space="preserve"> I type</w:t>
+        <w:t xml:space="preserve">To load the package </w:t>
       </w:r>
     </w:p>
     <w:p>
@@ -847,7 +829,23 @@
           <w:sz w:val="36"/>
           <w:szCs w:val="36"/>
         </w:rPr>
-        <w:t xml:space="preserve">         We shoud through this link  </w:t>
+        <w:t xml:space="preserve">         We shoud</w:t>
+      </w:r>
+      <w:r>
+        <w:rPr>
+          <w:noProof/>
+          <w:sz w:val="36"/>
+          <w:szCs w:val="36"/>
+        </w:rPr>
+        <w:t xml:space="preserve"> go </w:t>
+      </w:r>
+      <w:r>
+        <w:rPr>
+          <w:noProof/>
+          <w:sz w:val="36"/>
+          <w:szCs w:val="36"/>
+        </w:rPr>
+        <w:t xml:space="preserve"> through this link  </w:t>
       </w:r>
       <w:r>
         <w:rPr>
@@ -2812,23 +2810,21 @@
           <w:sz w:val="36"/>
           <w:szCs w:val="36"/>
         </w:rPr>
-        <w:t xml:space="preserve">From graph we can see in beginning time less people were died later it increase slowly, and then at last time deaths rate increase </w:t>
-      </w:r>
-      <w:proofErr w:type="spellStart"/>
-      <w:r>
-        <w:rPr>
-          <w:sz w:val="36"/>
-          <w:szCs w:val="36"/>
-        </w:rPr>
-        <w:t>rapidely</w:t>
-      </w:r>
-      <w:proofErr w:type="spellEnd"/>
-      <w:r>
-        <w:rPr>
-          <w:sz w:val="36"/>
-          <w:szCs w:val="36"/>
-        </w:rPr>
-        <w:t>.</w:t>
+        <w:t>From graph we can see in beginning time less people were died later it increase slowly, and then at last time deaths rate increase rap</w:t>
+      </w:r>
+      <w:r>
+        <w:rPr>
+          <w:sz w:val="36"/>
+          <w:szCs w:val="36"/>
+        </w:rPr>
+        <w:t>i</w:t>
+      </w:r>
+      <w:r>
+        <w:rPr>
+          <w:sz w:val="36"/>
+          <w:szCs w:val="36"/>
+        </w:rPr>
+        <w:t>dly.</w:t>
       </w:r>
     </w:p>
     <w:sectPr>

</xml_diff>